<commit_message>
first cds view generated and consume in sap gui abap editor
</commit_message>
<xml_diff>
--- a/First_CDS_VIEW.docx
+++ b/First_CDS_VIEW.docx
@@ -25,18 +25,19 @@
         <w:t>CDS VIEW Name)</w:t>
       </w:r>
     </w:p>
-    <w:p>
-      <w:r>
-        <w:t>@AbapCatalog.SqlViewName: ‘ZGUI_Pratap</w:t>
-      </w:r>
-      <w:proofErr w:type="gramStart"/>
-      <w:r>
-        <w:t xml:space="preserve">’ </w:t>
+    <w:p/>
+    <w:p>
+      <w:r>
+        <w:t>// SQLVIEWNAME =&gt; ZGUI_PRATAP.</w:t>
+      </w:r>
+    </w:p>
+    <w:p>
+      <w:r>
+        <w:t xml:space="preserve">@AbapCatalog.SqlViewName: ‘ZGUI_Pratap’ </w:t>
       </w:r>
       <w:r>
         <w:t xml:space="preserve"> WW</w:t>
       </w:r>
-      <w:proofErr w:type="gramEnd"/>
       <w:r>
         <w:t xml:space="preserve"> // Annotation</w:t>
       </w:r>
@@ -75,6 +76,12 @@
     <w:p>
       <w:r>
         <w:t>}</w:t>
+      </w:r>
+    </w:p>
+    <w:p/>
+    <w:p>
+      <w:r>
+        <w:t>// Note : after end of curly braces , we right where condition and top of curly braces we have to right JOIN and association.</w:t>
       </w:r>
     </w:p>
     <w:p/>
@@ -96,13 +103,7 @@
     <w:p/>
     <w:p>
       <w:r>
-        <w:t xml:space="preserve">Select * from </w:t>
-      </w:r>
-      <w:r>
-        <w:t>zpratap_first_view</w:t>
-      </w:r>
-      <w:r>
-        <w:t xml:space="preserve"> into table @data(it_material_details).</w:t>
+        <w:t>Select * from zpratap_first_view into table @data(it_material_details).</w:t>
       </w:r>
     </w:p>
     <w:sectPr>

</xml_diff>